<commit_message>
214 prac task 2 and 3
</commit_message>
<xml_diff>
--- a/Cos214/Pracs/prac4/Carl de Wittu21444928prac 4.docx
+++ b/Cos214/Pracs/prac4/Carl de Wittu21444928prac 4.docx
@@ -41,12 +41,78 @@
       </w:r>
       <w:proofErr w:type="spellEnd"/>
       <w:r>
-        <w:t xml:space="preserve"> file which has certain functionality. The next pair of combinations you could have used is composite and abstract factory. The composite would stay the same and it would link all the files together but to make a file you would have to go and make one through the abstract factory method.</w:t>
+        <w:t xml:space="preserve"> file which has certain functionality. The next pair of combinations you could have used is composite and </w:t>
+      </w:r>
+      <w:r>
+        <w:t>template method it would work the same as the4 decorator file but this time you would create a specific file from the beginning and the template pattern would go and create your special file based on what you wanted to create</w:t>
       </w:r>
     </w:p>
     <w:p>
       <w:r>
         <w:t>2.2)</w:t>
+      </w:r>
+      <w:r>
+        <w:t xml:space="preserve"> template method with composite</w:t>
+      </w:r>
+    </w:p>
+    <w:p>
+      <w:r>
+        <w:rPr>
+          <w:noProof/>
+        </w:rPr>
+        <w:drawing>
+          <wp:inline distT="0" distB="0" distL="0" distR="0" wp14:anchorId="6B4CCCE1" wp14:editId="0024964F">
+            <wp:extent cx="5657850" cy="5629275"/>
+            <wp:effectExtent l="0" t="0" r="0" b="9525"/>
+            <wp:docPr id="1" name="Picture 1"/>
+            <wp:cNvGraphicFramePr>
+              <a:graphicFrameLocks xmlns:a="http://schemas.openxmlformats.org/drawingml/2006/main" noChangeAspect="1"/>
+            </wp:cNvGraphicFramePr>
+            <a:graphic xmlns:a="http://schemas.openxmlformats.org/drawingml/2006/main">
+              <a:graphicData uri="http://schemas.openxmlformats.org/drawingml/2006/picture">
+                <pic:pic xmlns:pic="http://schemas.openxmlformats.org/drawingml/2006/picture">
+                  <pic:nvPicPr>
+                    <pic:cNvPr id="0" name="Picture 1"/>
+                    <pic:cNvPicPr>
+                      <a:picLocks noChangeAspect="1" noChangeArrowheads="1"/>
+                    </pic:cNvPicPr>
+                  </pic:nvPicPr>
+                  <pic:blipFill>
+                    <a:blip r:embed="rId4">
+                      <a:extLst>
+                        <a:ext uri="{28A0092B-C50C-407E-A947-70E740481C1C}">
+                          <a14:useLocalDpi xmlns:a14="http://schemas.microsoft.com/office/drawing/2010/main" val="0"/>
+                        </a:ext>
+                      </a:extLst>
+                    </a:blip>
+                    <a:srcRect/>
+                    <a:stretch>
+                      <a:fillRect/>
+                    </a:stretch>
+                  </pic:blipFill>
+                  <pic:spPr bwMode="auto">
+                    <a:xfrm>
+                      <a:off x="0" y="0"/>
+                      <a:ext cx="5657850" cy="5629275"/>
+                    </a:xfrm>
+                    <a:prstGeom prst="rect">
+                      <a:avLst/>
+                    </a:prstGeom>
+                    <a:noFill/>
+                    <a:ln>
+                      <a:noFill/>
+                    </a:ln>
+                  </pic:spPr>
+                </pic:pic>
+              </a:graphicData>
+            </a:graphic>
+          </wp:inline>
+        </w:drawing>
+      </w:r>
+    </w:p>
+    <w:p>
+      <w:r>
+        <w:t>2.3) implemented</w:t>
       </w:r>
     </w:p>
     <w:sectPr>
@@ -182,6 +248,7 @@
     <w:lsdException w:name="HTML Sample" w:semiHidden="1" w:unhideWhenUsed="1"/>
     <w:lsdException w:name="HTML Typewriter" w:semiHidden="1" w:unhideWhenUsed="1"/>
     <w:lsdException w:name="HTML Variable" w:semiHidden="1" w:unhideWhenUsed="1"/>
+    <w:lsdException w:name="Normal Table" w:semiHidden="1" w:unhideWhenUsed="1"/>
     <w:lsdException w:name="annotation subject" w:semiHidden="1" w:unhideWhenUsed="1"/>
     <w:lsdException w:name="No List" w:semiHidden="1" w:unhideWhenUsed="1"/>
     <w:lsdException w:name="Outline List 1" w:semiHidden="1" w:unhideWhenUsed="1"/>
@@ -228,8 +295,10 @@
     <w:lsdException w:name="Table Subtle 2" w:semiHidden="1" w:unhideWhenUsed="1"/>
     <w:lsdException w:name="Table Web 1" w:semiHidden="1" w:unhideWhenUsed="1"/>
     <w:lsdException w:name="Table Web 2" w:semiHidden="1" w:unhideWhenUsed="1"/>
+    <w:lsdException w:name="Table Web 3" w:semiHidden="1" w:unhideWhenUsed="1"/>
     <w:lsdException w:name="Balloon Text" w:semiHidden="1" w:unhideWhenUsed="1"/>
     <w:lsdException w:name="Table Grid" w:uiPriority="39"/>
+    <w:lsdException w:name="Table Theme" w:semiHidden="1" w:unhideWhenUsed="1"/>
     <w:lsdException w:name="Placeholder Text" w:semiHidden="1"/>
     <w:lsdException w:name="No Spacing" w:uiPriority="1" w:qFormat="1"/>
     <w:lsdException w:name="Light Shading" w:uiPriority="60"/>

</xml_diff>